<commit_message>
updating results for sensitivity analysis
</commit_message>
<xml_diff>
--- a/doc/Highlights_EcolInform_02-06-21.docx
+++ b/doc/Highlights_EcolInform_02-06-21.docx
@@ -1,6 +1,6 @@
 
 <file path=word/document.xml><?xml version="1.0" encoding="utf-8"?>
-<w:document xmlns:wpc="http://schemas.microsoft.com/office/word/2010/wordprocessingCanvas" xmlns:cx="http://schemas.microsoft.com/office/drawing/2014/chartex" xmlns:cx1="http://schemas.microsoft.com/office/drawing/2015/9/8/chartex" xmlns:cx2="http://schemas.microsoft.com/office/drawing/2015/10/21/chartex" xmlns:cx3="http://schemas.microsoft.com/office/drawing/2016/5/9/chartex" xmlns:cx4="http://schemas.microsoft.com/office/drawing/2016/5/10/chartex" xmlns:cx5="http://schemas.microsoft.com/office/drawing/2016/5/11/chartex" xmlns:cx6="http://schemas.microsoft.com/office/drawing/2016/5/12/chartex" xmlns:cx7="http://schemas.microsoft.com/office/drawing/2016/5/13/chartex" xmlns:cx8="http://schemas.microsoft.com/office/drawing/2016/5/14/chartex" xmlns:mc="http://schemas.openxmlformats.org/markup-compatibility/2006" xmlns:aink="http://schemas.microsoft.com/office/drawing/2016/ink" xmlns:am3d="http://schemas.microsoft.com/office/drawing/2017/model3d" xmlns:o="urn:schemas-microsoft-com:office:office" xmlns:r="http://schemas.openxmlformats.org/officeDocument/2006/relationships" xmlns:m="http://schemas.openxmlformats.org/officeDocument/2006/math" xmlns:v="urn:schemas-microsoft-com:vml" xmlns:wp14="http://schemas.microsoft.com/office/word/2010/wordprocessingDrawing" xmlns:wp="http://schemas.openxmlformats.org/drawingml/2006/wordprocessingDrawing" xmlns:w10="urn:schemas-microsoft-com:office:word" xmlns:w="http://schemas.openxmlformats.org/wordprocessingml/2006/main" xmlns:w14="http://schemas.microsoft.com/office/word/2010/wordml" xmlns:w15="http://schemas.microsoft.com/office/word/2012/wordml" xmlns:w16cex="http://schemas.microsoft.com/office/word/2018/wordml/cex" xmlns:w16cid="http://schemas.microsoft.com/office/word/2016/wordml/cid" xmlns:w16="http://schemas.microsoft.com/office/word/2018/wordml" xmlns:w16se="http://schemas.microsoft.com/office/word/2015/wordml/symex" xmlns:wpg="http://schemas.microsoft.com/office/word/2010/wordprocessingGroup" xmlns:wpi="http://schemas.microsoft.com/office/word/2010/wordprocessingInk" xmlns:wne="http://schemas.microsoft.com/office/word/2006/wordml" xmlns:wps="http://schemas.microsoft.com/office/word/2010/wordprocessingShape" mc:Ignorable="w14 w15 w16se w16cid w16 w16cex wp14">
+<w:document xmlns:wpc="http://schemas.microsoft.com/office/word/2010/wordprocessingCanvas" xmlns:cx="http://schemas.microsoft.com/office/drawing/2014/chartex" xmlns:cx1="http://schemas.microsoft.com/office/drawing/2015/9/8/chartex" xmlns:cx2="http://schemas.microsoft.com/office/drawing/2015/10/21/chartex" xmlns:cx3="http://schemas.microsoft.com/office/drawing/2016/5/9/chartex" xmlns:cx4="http://schemas.microsoft.com/office/drawing/2016/5/10/chartex" xmlns:cx5="http://schemas.microsoft.com/office/drawing/2016/5/11/chartex" xmlns:cx6="http://schemas.microsoft.com/office/drawing/2016/5/12/chartex" xmlns:cx7="http://schemas.microsoft.com/office/drawing/2016/5/13/chartex" xmlns:cx8="http://schemas.microsoft.com/office/drawing/2016/5/14/chartex" xmlns:mc="http://schemas.openxmlformats.org/markup-compatibility/2006" xmlns:aink="http://schemas.microsoft.com/office/drawing/2016/ink" xmlns:am3d="http://schemas.microsoft.com/office/drawing/2017/model3d" xmlns:o="urn:schemas-microsoft-com:office:office" xmlns:r="http://schemas.openxmlformats.org/officeDocument/2006/relationships" xmlns:m="http://schemas.openxmlformats.org/officeDocument/2006/math" xmlns:v="urn:schemas-microsoft-com:vml" xmlns:wp14="http://schemas.microsoft.com/office/word/2010/wordprocessingDrawing" xmlns:wp="http://schemas.openxmlformats.org/drawingml/2006/wordprocessingDrawing" xmlns:w10="urn:schemas-microsoft-com:office:word" xmlns:w="http://schemas.openxmlformats.org/wordprocessingml/2006/main" xmlns:w14="http://schemas.microsoft.com/office/word/2010/wordml" xmlns:w15="http://schemas.microsoft.com/office/word/2012/wordml" xmlns:w16cex="http://schemas.microsoft.com/office/word/2018/wordml/cex" xmlns:w16cid="http://schemas.microsoft.com/office/word/2016/wordml/cid" xmlns:w16="http://schemas.microsoft.com/office/word/2018/wordml" xmlns:w16sdtdh="http://schemas.microsoft.com/office/word/2020/wordml/sdtdatahash" xmlns:w16se="http://schemas.microsoft.com/office/word/2015/wordml/symex" xmlns:wpg="http://schemas.microsoft.com/office/word/2010/wordprocessingGroup" xmlns:wpi="http://schemas.microsoft.com/office/word/2010/wordprocessingInk" xmlns:wne="http://schemas.microsoft.com/office/word/2006/wordml" xmlns:wps="http://schemas.microsoft.com/office/word/2010/wordprocessingShape" mc:Ignorable="w14 w15 w16se w16cid w16 w16cex w16sdtdh wp14">
   <w:body>
     <w:p>
       <w:pPr>
@@ -45,7 +45,7 @@
         </w:numPr>
       </w:pPr>
       <w:r>
-        <w:t>This package provides functions to assemble phylogenies through a fast and reproducible method, allowing its use and replicability by specialists and non-specialists in fish systematics.</w:t>
+        <w:t>This package provides functions to assemble phylogenies through a fast, reliable, and reproducible method, allowing its use and replicability by specialists and non-specialists in fish systematics.</w:t>
       </w:r>
     </w:p>
     <w:p>
@@ -69,15 +69,7 @@
         </w:numPr>
       </w:pPr>
       <w:r>
-        <w:t xml:space="preserve">The package </w:t>
-      </w:r>
-      <w:proofErr w:type="gramStart"/>
-      <w:r>
-        <w:t>include</w:t>
-      </w:r>
-      <w:proofErr w:type="gramEnd"/>
-      <w:r>
-        <w:t xml:space="preserve"> a new method to compute Darwinian shortfalls for ray-finned fishes, but the rationale of the provided algorithm can be extended in future studies to be used in other groups of organisms</w:t>
+        <w:t>The package includes a new method to compute Darwinian shortfalls for ray-finned fishes, but the rationale of the provided algorithm can be extended in future studies to be used in other groups of organisms</w:t>
       </w:r>
     </w:p>
     <w:p/>
@@ -92,7 +84,7 @@
 </file>
 
 <file path=word/numbering.xml><?xml version="1.0" encoding="utf-8"?>
-<w:numbering xmlns:wpc="http://schemas.microsoft.com/office/word/2010/wordprocessingCanvas" xmlns:cx="http://schemas.microsoft.com/office/drawing/2014/chartex" xmlns:cx1="http://schemas.microsoft.com/office/drawing/2015/9/8/chartex" xmlns:cx2="http://schemas.microsoft.com/office/drawing/2015/10/21/chartex" xmlns:cx3="http://schemas.microsoft.com/office/drawing/2016/5/9/chartex" xmlns:cx4="http://schemas.microsoft.com/office/drawing/2016/5/10/chartex" xmlns:cx5="http://schemas.microsoft.com/office/drawing/2016/5/11/chartex" xmlns:cx6="http://schemas.microsoft.com/office/drawing/2016/5/12/chartex" xmlns:cx7="http://schemas.microsoft.com/office/drawing/2016/5/13/chartex" xmlns:cx8="http://schemas.microsoft.com/office/drawing/2016/5/14/chartex" xmlns:mc="http://schemas.openxmlformats.org/markup-compatibility/2006" xmlns:aink="http://schemas.microsoft.com/office/drawing/2016/ink" xmlns:am3d="http://schemas.microsoft.com/office/drawing/2017/model3d" xmlns:o="urn:schemas-microsoft-com:office:office" xmlns:r="http://schemas.openxmlformats.org/officeDocument/2006/relationships" xmlns:m="http://schemas.openxmlformats.org/officeDocument/2006/math" xmlns:v="urn:schemas-microsoft-com:vml" xmlns:wp14="http://schemas.microsoft.com/office/word/2010/wordprocessingDrawing" xmlns:wp="http://schemas.openxmlformats.org/drawingml/2006/wordprocessingDrawing" xmlns:w10="urn:schemas-microsoft-com:office:word" xmlns:w="http://schemas.openxmlformats.org/wordprocessingml/2006/main" xmlns:w14="http://schemas.microsoft.com/office/word/2010/wordml" xmlns:w15="http://schemas.microsoft.com/office/word/2012/wordml" xmlns:w16cex="http://schemas.microsoft.com/office/word/2018/wordml/cex" xmlns:w16cid="http://schemas.microsoft.com/office/word/2016/wordml/cid" xmlns:w16="http://schemas.microsoft.com/office/word/2018/wordml" xmlns:w16se="http://schemas.microsoft.com/office/word/2015/wordml/symex" xmlns:wpg="http://schemas.microsoft.com/office/word/2010/wordprocessingGroup" xmlns:wpi="http://schemas.microsoft.com/office/word/2010/wordprocessingInk" xmlns:wne="http://schemas.microsoft.com/office/word/2006/wordml" xmlns:wps="http://schemas.microsoft.com/office/word/2010/wordprocessingShape" mc:Ignorable="w14 w15 w16se w16cid w16 w16cex wp14">
+<w:numbering xmlns:wpc="http://schemas.microsoft.com/office/word/2010/wordprocessingCanvas" xmlns:cx="http://schemas.microsoft.com/office/drawing/2014/chartex" xmlns:cx1="http://schemas.microsoft.com/office/drawing/2015/9/8/chartex" xmlns:cx2="http://schemas.microsoft.com/office/drawing/2015/10/21/chartex" xmlns:cx3="http://schemas.microsoft.com/office/drawing/2016/5/9/chartex" xmlns:cx4="http://schemas.microsoft.com/office/drawing/2016/5/10/chartex" xmlns:cx5="http://schemas.microsoft.com/office/drawing/2016/5/11/chartex" xmlns:cx6="http://schemas.microsoft.com/office/drawing/2016/5/12/chartex" xmlns:cx7="http://schemas.microsoft.com/office/drawing/2016/5/13/chartex" xmlns:cx8="http://schemas.microsoft.com/office/drawing/2016/5/14/chartex" xmlns:mc="http://schemas.openxmlformats.org/markup-compatibility/2006" xmlns:aink="http://schemas.microsoft.com/office/drawing/2016/ink" xmlns:am3d="http://schemas.microsoft.com/office/drawing/2017/model3d" xmlns:o="urn:schemas-microsoft-com:office:office" xmlns:r="http://schemas.openxmlformats.org/officeDocument/2006/relationships" xmlns:m="http://schemas.openxmlformats.org/officeDocument/2006/math" xmlns:v="urn:schemas-microsoft-com:vml" xmlns:wp14="http://schemas.microsoft.com/office/word/2010/wordprocessingDrawing" xmlns:wp="http://schemas.openxmlformats.org/drawingml/2006/wordprocessingDrawing" xmlns:w10="urn:schemas-microsoft-com:office:word" xmlns:w="http://schemas.openxmlformats.org/wordprocessingml/2006/main" xmlns:w14="http://schemas.microsoft.com/office/word/2010/wordml" xmlns:w15="http://schemas.microsoft.com/office/word/2012/wordml" xmlns:w16cex="http://schemas.microsoft.com/office/word/2018/wordml/cex" xmlns:w16cid="http://schemas.microsoft.com/office/word/2016/wordml/cid" xmlns:w16="http://schemas.microsoft.com/office/word/2018/wordml" xmlns:w16sdtdh="http://schemas.microsoft.com/office/word/2020/wordml/sdtdatahash" xmlns:w16se="http://schemas.microsoft.com/office/word/2015/wordml/symex" xmlns:wpg="http://schemas.microsoft.com/office/word/2010/wordprocessingGroup" xmlns:wpi="http://schemas.microsoft.com/office/word/2010/wordprocessingInk" xmlns:wne="http://schemas.microsoft.com/office/word/2006/wordml" xmlns:wps="http://schemas.microsoft.com/office/word/2010/wordprocessingShape" mc:Ignorable="w14 w15 w16se w16cid w16 w16cex w16sdtdh wp14">
   <w:abstractNum w:abstractNumId="0" w15:restartNumberingAfterBreak="0">
     <w:nsid w:val="729878F9"/>
     <w:multiLevelType w:val="hybridMultilevel"/>
@@ -213,7 +205,7 @@
 </file>
 
 <file path=word/styles.xml><?xml version="1.0" encoding="utf-8"?>
-<w:styles xmlns:mc="http://schemas.openxmlformats.org/markup-compatibility/2006" xmlns:r="http://schemas.openxmlformats.org/officeDocument/2006/relationships" xmlns:w="http://schemas.openxmlformats.org/wordprocessingml/2006/main" xmlns:w14="http://schemas.microsoft.com/office/word/2010/wordml" xmlns:w15="http://schemas.microsoft.com/office/word/2012/wordml" xmlns:w16cex="http://schemas.microsoft.com/office/word/2018/wordml/cex" xmlns:w16cid="http://schemas.microsoft.com/office/word/2016/wordml/cid" xmlns:w16="http://schemas.microsoft.com/office/word/2018/wordml" xmlns:w16se="http://schemas.microsoft.com/office/word/2015/wordml/symex" mc:Ignorable="w14 w15 w16se w16cid w16 w16cex">
+<w:styles xmlns:mc="http://schemas.openxmlformats.org/markup-compatibility/2006" xmlns:r="http://schemas.openxmlformats.org/officeDocument/2006/relationships" xmlns:w="http://schemas.openxmlformats.org/wordprocessingml/2006/main" xmlns:w14="http://schemas.microsoft.com/office/word/2010/wordml" xmlns:w15="http://schemas.microsoft.com/office/word/2012/wordml" xmlns:w16cex="http://schemas.microsoft.com/office/word/2018/wordml/cex" xmlns:w16cid="http://schemas.microsoft.com/office/word/2016/wordml/cid" xmlns:w16="http://schemas.microsoft.com/office/word/2018/wordml" xmlns:w16sdtdh="http://schemas.microsoft.com/office/word/2020/wordml/sdtdatahash" xmlns:w16se="http://schemas.microsoft.com/office/word/2015/wordml/symex" mc:Ignorable="w14 w15 w16se w16cid w16 w16cex w16sdtdh">
   <w:docDefaults>
     <w:rPrDefault>
       <w:rPr>

</xml_diff>